<commit_message>
made changes and added lab 5
</commit_message>
<xml_diff>
--- a/DBMS/Jan 16.docx
+++ b/DBMS/Jan 16.docx
@@ -23,7 +23,7 @@
           <w:szCs w:val="40"/>
           <w:lang w:val="en-US"/>
         </w:rPr>
-        <w:t>LAB - 1</w:t>
+        <w:t>LAB - 2</w:t>
       </w:r>
     </w:p>
     <w:p>
@@ -864,9 +864,18 @@
           <w:szCs w:val="20"/>
           <w:lang w:val="en-US" w:eastAsia="zh-CN" w:bidi="ar"/>
         </w:rPr>
-        <w:t>SELECT MAX(</w:t>
-      </w:r>
-      <w:r>
+        <w:t>SELECT MAX(StudentId) FROM STUDENT;</w:t>
+      </w:r>
+    </w:p>
+    <w:p>
+      <w:pPr>
+        <w:keepNext w:val="0"/>
+        <w:keepLines w:val="0"/>
+        <w:widowControl/>
+        <w:suppressLineNumbers w:val="0"/>
+        <w:spacing w:before="0" w:beforeAutospacing="0" w:after="0" w:afterAutospacing="0"/>
+        <w:ind w:left="0" w:right="0"/>
+        <w:jc w:val="left"/>
         <w:rPr>
           <w:rFonts w:hint="default" w:ascii="Calibri" w:hAnsi="Calibri" w:eastAsia="SimSun" w:cs="Times New Roman"/>
           <w:b w:val="0"/>
@@ -876,8 +885,7 @@
           <w:szCs w:val="20"/>
           <w:lang w:val="en-US" w:eastAsia="zh-CN" w:bidi="ar"/>
         </w:rPr>
-        <w:t>StudentId</w:t>
-      </w:r>
+      </w:pPr>
       <w:r>
         <w:rPr>
           <w:rFonts w:hint="default" w:ascii="Calibri" w:hAnsi="Calibri" w:eastAsia="SimSun" w:cs="Times New Roman"/>
@@ -888,7 +896,7 @@
           <w:szCs w:val="20"/>
           <w:lang w:val="en-US" w:eastAsia="zh-CN" w:bidi="ar"/>
         </w:rPr>
-        <w:t>) FROM STUDENT;</w:t>
+        <w:t>SELECT MIN(StudentId) FROM STUDENT;</w:t>
       </w:r>
     </w:p>
     <w:p>
@@ -910,7 +918,16 @@
           <w:lang w:val="en-US" w:eastAsia="zh-CN" w:bidi="ar"/>
         </w:rPr>
       </w:pPr>
-      <w:r>
+    </w:p>
+    <w:p>
+      <w:pPr>
+        <w:keepNext w:val="0"/>
+        <w:keepLines w:val="0"/>
+        <w:widowControl/>
+        <w:suppressLineNumbers w:val="0"/>
+        <w:spacing w:before="0" w:beforeAutospacing="0" w:after="0" w:afterAutospacing="0"/>
+        <w:ind w:left="0" w:right="0"/>
+        <w:jc w:val="left"/>
         <w:rPr>
           <w:rFonts w:hint="default" w:ascii="Calibri" w:hAnsi="Calibri" w:eastAsia="SimSun" w:cs="Times New Roman"/>
           <w:b w:val="0"/>
@@ -920,47 +937,6 @@
           <w:szCs w:val="20"/>
           <w:lang w:val="en-US" w:eastAsia="zh-CN" w:bidi="ar"/>
         </w:rPr>
-        <w:t>SELECT MIN(StudentId) FROM STUDENT;</w:t>
-      </w:r>
-    </w:p>
-    <w:p>
-      <w:pPr>
-        <w:keepNext w:val="0"/>
-        <w:keepLines w:val="0"/>
-        <w:widowControl/>
-        <w:suppressLineNumbers w:val="0"/>
-        <w:spacing w:before="0" w:beforeAutospacing="0" w:after="0" w:afterAutospacing="0"/>
-        <w:ind w:left="0" w:right="0"/>
-        <w:jc w:val="left"/>
-        <w:rPr>
-          <w:rFonts w:hint="default" w:ascii="Calibri" w:hAnsi="Calibri" w:eastAsia="SimSun" w:cs="Times New Roman"/>
-          <w:b w:val="0"/>
-          <w:bCs w:val="0"/>
-          <w:kern w:val="0"/>
-          <w:sz w:val="20"/>
-          <w:szCs w:val="20"/>
-          <w:lang w:val="en-US" w:eastAsia="zh-CN" w:bidi="ar"/>
-        </w:rPr>
-      </w:pPr>
-    </w:p>
-    <w:p>
-      <w:pPr>
-        <w:keepNext w:val="0"/>
-        <w:keepLines w:val="0"/>
-        <w:widowControl/>
-        <w:suppressLineNumbers w:val="0"/>
-        <w:spacing w:before="0" w:beforeAutospacing="0" w:after="0" w:afterAutospacing="0"/>
-        <w:ind w:left="0" w:right="0"/>
-        <w:jc w:val="left"/>
-        <w:rPr>
-          <w:rFonts w:hint="default" w:ascii="Calibri" w:hAnsi="Calibri" w:eastAsia="SimSun" w:cs="Times New Roman"/>
-          <w:b w:val="0"/>
-          <w:bCs w:val="0"/>
-          <w:kern w:val="0"/>
-          <w:sz w:val="20"/>
-          <w:szCs w:val="20"/>
-          <w:lang w:val="en-US" w:eastAsia="zh-CN" w:bidi="ar"/>
-        </w:rPr>
       </w:pPr>
     </w:p>
     <w:p>
@@ -1398,20 +1374,52 @@
           <w:lang w:val="en-US" w:eastAsia="zh-CN"/>
         </w:rPr>
       </w:pPr>
-      <w:r>
-        <w:rPr>
-          <w:rFonts w:hint="default" w:ascii="Calibri" w:hAnsi="Calibri" w:eastAsia="SimSun"/>
-          <w:b w:val="0"/>
-          <w:bCs w:val="0"/>
-          <w:kern w:val="0"/>
-          <w:sz w:val="20"/>
-          <w:szCs w:val="20"/>
-          <w:lang w:val="en-US" w:eastAsia="zh-CN"/>
-        </w:rPr>
-        <w:t>DELETE TABLE STUDENTS;</w:t>
+    </w:p>
+    <w:p>
+      <w:pPr>
+        <w:keepNext w:val="0"/>
+        <w:keepLines w:val="0"/>
+        <w:widowControl/>
+        <w:suppressLineNumbers w:val="0"/>
+        <w:spacing w:before="0" w:beforeAutospacing="0" w:after="0" w:afterAutospacing="0"/>
+        <w:ind w:left="0" w:right="0"/>
+        <w:jc w:val="left"/>
+        <w:rPr>
+          <w:rFonts w:hint="default" w:ascii="Calibri" w:hAnsi="Calibri" w:eastAsia="SimSun"/>
+          <w:b w:val="0"/>
+          <w:bCs w:val="0"/>
+          <w:kern w:val="0"/>
+          <w:sz w:val="20"/>
+          <w:szCs w:val="20"/>
+          <w:lang w:val="en-US" w:eastAsia="zh-CN"/>
+        </w:rPr>
+      </w:pPr>
+      <w:r>
+        <w:rPr>
+          <w:rFonts w:hint="default" w:ascii="Calibri" w:hAnsi="Calibri" w:eastAsia="SimSun"/>
+          <w:b w:val="0"/>
+          <w:bCs w:val="0"/>
+          <w:kern w:val="0"/>
+          <w:sz w:val="20"/>
+          <w:szCs w:val="20"/>
+          <w:lang w:val="en-US" w:eastAsia="zh-CN"/>
+        </w:rPr>
+        <w:t>DROP</w:t>
       </w:r>
       <w:bookmarkStart w:id="0" w:name="_GoBack"/>
       <w:bookmarkEnd w:id="0"/>
+      <w:r>
+        <w:rPr>
+          <w:rFonts w:hint="default" w:ascii="Calibri" w:hAnsi="Calibri" w:eastAsia="SimSun"/>
+          <w:b w:val="0"/>
+          <w:bCs w:val="0"/>
+          <w:kern w:val="0"/>
+          <w:sz w:val="20"/>
+          <w:szCs w:val="20"/>
+          <w:lang w:val="en-US" w:eastAsia="zh-CN"/>
+        </w:rPr>
+        <w:t xml:space="preserve"> TABLE STUDENTS;</w:t>
+      </w:r>
     </w:p>
     <w:p>
       <w:pPr>

</xml_diff>